<commit_message>
Alteração do ip Launch
</commit_message>
<xml_diff>
--- a/Documentação/Documentação(SpMedGroup).docx
+++ b/Documentação/Documentação(SpMedGroup).docx
@@ -471,11 +471,7 @@
               </mc:Choice>
               <mc:Fallback>
                 <w:pict>
-                  <v:shapetype w14:anchorId="6E29CBE8" id="_x0000_t202" coordsize="21600,21600" o:spt="202" path="m,l,21600r21600,l21600,xe">
-                    <v:stroke joinstyle="miter"/>
-                    <v:path gradientshapeok="t" o:connecttype="rect"/>
-                  </v:shapetype>
-                  <v:shape id="Caixa de Texto 10" o:spid="_x0000_s1027" type="#_x0000_t202" alt="Caixa de texto que mostra as informações de contato comerciais" style="position:absolute;margin-left:0;margin-top:0;width:468pt;height:48.95pt;z-index:251660288;visibility:visible;mso-wrap-style:square;mso-width-percent:1000;mso-height-percent:0;mso-wrap-distance-left:9pt;mso-wrap-distance-top:0;mso-wrap-distance-right:9pt;mso-wrap-distance-bottom:0;mso-position-horizontal:left;mso-position-horizontal-relative:margin;mso-position-vertical:bottom;mso-position-vertical-relative:margin;mso-width-percent:1000;mso-height-percent:0;mso-width-relative:margin;mso-height-relative:margin;v-text-anchor:middle" o:gfxdata="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" fillcolor="#7030a0" stroked="f" strokeweight=".5pt">
+                  <v:shape w14:anchorId="6E29CBE8" id="Caixa de Texto 10" o:spid="_x0000_s1027" type="#_x0000_t202" alt="Caixa de texto que mostra as informações de contato comerciais" style="position:absolute;margin-left:0;margin-top:0;width:468pt;height:48.95pt;z-index:251660288;visibility:visible;mso-wrap-style:square;mso-width-percent:1000;mso-height-percent:0;mso-wrap-distance-left:9pt;mso-wrap-distance-top:0;mso-wrap-distance-right:9pt;mso-wrap-distance-bottom:0;mso-position-horizontal:left;mso-position-horizontal-relative:margin;mso-position-vertical:bottom;mso-position-vertical-relative:margin;mso-width-percent:1000;mso-height-percent:0;mso-width-relative:margin;mso-height-relative:margin;v-text-anchor:middle" o:gfxdata="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" fillcolor="#7030a0" stroked="f" strokeweight=".5pt">
                     <v:textbox inset="12.96pt,0,12.96pt,0">
                       <w:txbxContent>
                         <w:tbl>
@@ -3062,8 +3058,6 @@
           </v:shape>
         </w:pict>
       </w:r>
-      <w:bookmarkStart w:id="15" w:name="_GoBack"/>
-      <w:bookmarkEnd w:id="15"/>
     </w:p>
     <w:p>
       <w:pPr>
@@ -3083,14 +3077,6 @@
           <w:lang w:eastAsia="en-US"/>
         </w:rPr>
         <w:tab/>
-      </w:r>
-      <w:r>
-        <w:rPr>
-          <w:b/>
-          <w:sz w:val="24"/>
-          <w:szCs w:val="24"/>
-          <w:lang w:eastAsia="en-US"/>
-        </w:rPr>
         <w:t>Especializações</w:t>
       </w:r>
     </w:p>
@@ -3135,7 +3121,7 @@
       <w:pPr>
         <w:pStyle w:val="cabealho1"/>
       </w:pPr>
-      <w:bookmarkStart w:id="16" w:name="_Toc533767858"/>
+      <w:bookmarkStart w:id="15" w:name="_Toc533767858"/>
       <w:r>
         <w:lastRenderedPageBreak/>
         <w:t>Front-</w:t>
@@ -3144,7 +3130,7 @@
       <w:r>
         <w:t>End</w:t>
       </w:r>
-      <w:bookmarkEnd w:id="16"/>
+      <w:bookmarkEnd w:id="15"/>
       <w:proofErr w:type="spellEnd"/>
     </w:p>
     <w:p>
@@ -3156,7 +3142,7 @@
           <v:shape id="_x0000_i1047" type="#_x0000_t75" style="width:76pt;height:49.35pt" o:ole="">
             <v:imagedata r:id="rId21" o:title=""/>
           </v:shape>
-          <o:OLEObject Type="Embed" ProgID="Package" ShapeID="_x0000_i1047" DrawAspect="Icon" ObjectID="_1619934422" r:id="rId22"/>
+          <o:OLEObject Type="Embed" ProgID="Package" ShapeID="_x0000_i1047" DrawAspect="Icon" ObjectID="_1619942950" r:id="rId22"/>
         </w:object>
       </w:r>
       <w:r>
@@ -3164,7 +3150,7 @@
           <v:shape id="_x0000_i1046" type="#_x0000_t75" style="width:76pt;height:49.35pt" o:ole="">
             <v:imagedata r:id="rId23" o:title=""/>
           </v:shape>
-          <o:OLEObject Type="Embed" ProgID="Package" ShapeID="_x0000_i1046" DrawAspect="Icon" ObjectID="_1619934423" r:id="rId24"/>
+          <o:OLEObject Type="Embed" ProgID="Package" ShapeID="_x0000_i1046" DrawAspect="Icon" ObjectID="_1619942951" r:id="rId24"/>
         </w:object>
       </w:r>
       <w:r>
@@ -3172,7 +3158,7 @@
           <v:shape id="_x0000_i1045" type="#_x0000_t75" style="width:76pt;height:49.35pt" o:ole="">
             <v:imagedata r:id="rId25" o:title=""/>
           </v:shape>
-          <o:OLEObject Type="Embed" ProgID="Package" ShapeID="_x0000_i1045" DrawAspect="Icon" ObjectID="_1619934424" r:id="rId26"/>
+          <o:OLEObject Type="Embed" ProgID="Package" ShapeID="_x0000_i1045" DrawAspect="Icon" ObjectID="_1619942952" r:id="rId26"/>
         </w:object>
       </w:r>
       <w:r>
@@ -3180,7 +3166,7 @@
           <v:shape id="_x0000_i1044" type="#_x0000_t75" style="width:76pt;height:49.35pt" o:ole="">
             <v:imagedata r:id="rId27" o:title=""/>
           </v:shape>
-          <o:OLEObject Type="Embed" ProgID="Package" ShapeID="_x0000_i1044" DrawAspect="Icon" ObjectID="_1619934425" r:id="rId28"/>
+          <o:OLEObject Type="Embed" ProgID="Package" ShapeID="_x0000_i1044" DrawAspect="Icon" ObjectID="_1619942953" r:id="rId28"/>
         </w:object>
       </w:r>
       <w:r>
@@ -3188,7 +3174,7 @@
           <v:shape id="_x0000_i1043" type="#_x0000_t75" style="width:76pt;height:49.35pt" o:ole="">
             <v:imagedata r:id="rId29" o:title=""/>
           </v:shape>
-          <o:OLEObject Type="Embed" ProgID="Package" ShapeID="_x0000_i1043" DrawAspect="Icon" ObjectID="_1619934426" r:id="rId30"/>
+          <o:OLEObject Type="Embed" ProgID="Package" ShapeID="_x0000_i1043" DrawAspect="Icon" ObjectID="_1619942954" r:id="rId30"/>
         </w:object>
       </w:r>
     </w:p>
@@ -3196,11 +3182,11 @@
       <w:pPr>
         <w:pStyle w:val="cabealho1"/>
       </w:pPr>
-      <w:bookmarkStart w:id="17" w:name="_Toc533767859"/>
+      <w:bookmarkStart w:id="16" w:name="_Toc533767859"/>
       <w:r>
         <w:t>Mobile</w:t>
       </w:r>
-      <w:bookmarkEnd w:id="17"/>
+      <w:bookmarkEnd w:id="16"/>
     </w:p>
     <w:p>
       <w:pPr>
@@ -3211,7 +3197,7 @@
           <v:shape id="_x0000_i1051" type="#_x0000_t75" style="width:76pt;height:49.35pt" o:ole="">
             <v:imagedata r:id="rId31" o:title=""/>
           </v:shape>
-          <o:OLEObject Type="Embed" ProgID="Package" ShapeID="_x0000_i1051" DrawAspect="Icon" ObjectID="_1619934427" r:id="rId32"/>
+          <o:OLEObject Type="Embed" ProgID="Package" ShapeID="_x0000_i1051" DrawAspect="Icon" ObjectID="_1619942955" r:id="rId32"/>
         </w:object>
       </w:r>
       <w:r>
@@ -3219,7 +3205,7 @@
           <v:shape id="_x0000_i1050" type="#_x0000_t75" style="width:76pt;height:49.35pt" o:ole="">
             <v:imagedata r:id="rId33" o:title=""/>
           </v:shape>
-          <o:OLEObject Type="Embed" ProgID="Package" ShapeID="_x0000_i1050" DrawAspect="Icon" ObjectID="_1619934428" r:id="rId34"/>
+          <o:OLEObject Type="Embed" ProgID="Package" ShapeID="_x0000_i1050" DrawAspect="Icon" ObjectID="_1619942956" r:id="rId34"/>
         </w:object>
       </w:r>
       <w:r>
@@ -3227,7 +3213,7 @@
           <v:shape id="_x0000_i1049" type="#_x0000_t75" style="width:76pt;height:49.35pt" o:ole="">
             <v:imagedata r:id="rId35" o:title=""/>
           </v:shape>
-          <o:OLEObject Type="Embed" ProgID="Package" ShapeID="_x0000_i1049" DrawAspect="Icon" ObjectID="_1619934429" r:id="rId36"/>
+          <o:OLEObject Type="Embed" ProgID="Package" ShapeID="_x0000_i1049" DrawAspect="Icon" ObjectID="_1619942957" r:id="rId36"/>
         </w:object>
       </w:r>
       <w:r>
@@ -3235,7 +3221,7 @@
           <v:shape id="_x0000_i1048" type="#_x0000_t75" style="width:76pt;height:49.35pt" o:ole="">
             <v:imagedata r:id="rId37" o:title=""/>
           </v:shape>
-          <o:OLEObject Type="Embed" ProgID="Package" ShapeID="_x0000_i1048" DrawAspect="Icon" ObjectID="_1619934430" r:id="rId38"/>
+          <o:OLEObject Type="Embed" ProgID="Package" ShapeID="_x0000_i1048" DrawAspect="Icon" ObjectID="_1619942958" r:id="rId38"/>
         </w:object>
       </w:r>
     </w:p>
@@ -3248,24 +3234,36 @@
       <w:pPr>
         <w:pStyle w:val="cabealho1"/>
       </w:pPr>
-      <w:bookmarkStart w:id="18" w:name="_Toc533767860"/>
+      <w:bookmarkStart w:id="17" w:name="_Toc533767860"/>
       <w:r>
         <w:lastRenderedPageBreak/>
         <w:t>Arquitetura do Projeto</w:t>
       </w:r>
+      <w:bookmarkEnd w:id="17"/>
+    </w:p>
+    <w:p>
+      <w:r>
+        <w:tab/>
+      </w:r>
+    </w:p>
+    <w:p>
+      <w:r>
+        <w:tab/>
+        <w:t xml:space="preserve">A arquitetura do projeto se baseia em um modelo com </w:t>
+      </w:r>
+    </w:p>
+    <w:p>
+      <w:bookmarkStart w:id="18" w:name="_GoBack"/>
+      <w:r>
+        <w:br w:type="page"/>
+      </w:r>
+    </w:p>
+    <w:p>
+      <w:pPr>
+        <w:pStyle w:val="cabealho1"/>
+      </w:pPr>
+      <w:bookmarkStart w:id="19" w:name="_Toc533767861"/>
       <w:bookmarkEnd w:id="18"/>
-    </w:p>
-    <w:p/>
-    <w:p>
-      <w:r>
-        <w:br w:type="page"/>
-      </w:r>
-    </w:p>
-    <w:p>
-      <w:pPr>
-        <w:pStyle w:val="cabealho1"/>
-      </w:pPr>
-      <w:bookmarkStart w:id="19" w:name="_Toc533767861"/>
       <w:r>
         <w:lastRenderedPageBreak/>
         <w:t>Referências</w:t>
@@ -3437,7 +3435,7 @@
       <w:rPr>
         <w:noProof/>
       </w:rPr>
-      <w:t>8</w:t>
+      <w:t>12</w:t>
     </w:r>
     <w:r>
       <w:rPr>
@@ -5529,9 +5527,9 @@
     <w:rsid w:val="00426AB9"/>
     <w:rsid w:val="00571EE0"/>
     <w:rsid w:val="00973EE1"/>
+    <w:rsid w:val="009A7C79"/>
     <w:rsid w:val="00CC2EAF"/>
     <w:rsid w:val="00E160F7"/>
-    <w:rsid w:val="00FB77B5"/>
   </w:rsids>
   <m:mathPr>
     <m:mathFont m:val="Cambria Math"/>
@@ -6251,7 +6249,7 @@
 </file>
 
 <file path=customXml/itemProps3.xml><?xml version="1.0" encoding="utf-8"?>
-<ds:datastoreItem xmlns:ds="http://schemas.openxmlformats.org/officeDocument/2006/customXml" ds:itemID="{32EFC8E6-DAEB-4489-A90C-4F64B264209E}">
+<ds:datastoreItem xmlns:ds="http://schemas.openxmlformats.org/officeDocument/2006/customXml" ds:itemID="{D94F5095-F7D2-4691-A5CE-17B74103C359}">
   <ds:schemaRefs>
     <ds:schemaRef ds:uri="http://schemas.openxmlformats.org/officeDocument/2006/bibliography"/>
   </ds:schemaRefs>

</xml_diff>